<commit_message>
Continue implementation of database_manager module, all queries implemented
</commit_message>
<xml_diff>
--- a/simulation/database_design/Ristrutturazione ER.docx
+++ b/simulation/database_design/Ristrutturazione ER.docx
@@ -1074,6 +1074,14 @@
       </w:r>
       <w:proofErr w:type="spellStart"/>
       <w:r>
+        <w:t>Name</w:t>
+      </w:r>
+      <w:proofErr w:type="spellEnd"/>
+      <w:r>
+        <w:t xml:space="preserve">, </w:t>
+      </w:r>
+      <w:proofErr w:type="spellStart"/>
+      <w:r>
         <w:t>Ram</w:t>
       </w:r>
       <w:proofErr w:type="spellEnd"/>
@@ -1278,13 +1286,7 @@
       </w:r>
       <w:proofErr w:type="spellEnd"/>
       <w:r>
-        <w:t xml:space="preserve"> </w:t>
-      </w:r>
-      <w:r>
-        <w:t xml:space="preserve">REFERENCES </w:t>
-      </w:r>
-      <w:r>
-        <w:t>EXPERIMENT_INSTANT</w:t>
+        <w:t xml:space="preserve"> REFERENCES EXPERIMENT_INSTANT</w:t>
       </w:r>
     </w:p>
     <w:p>
@@ -1326,13 +1328,7 @@
       </w:r>
       <w:proofErr w:type="spellEnd"/>
       <w:r>
-        <w:t xml:space="preserve"> </w:t>
-      </w:r>
-      <w:r>
-        <w:t xml:space="preserve">REFERENCES </w:t>
-      </w:r>
-      <w:r>
-        <w:t>FUNCTIONS</w:t>
+        <w:t xml:space="preserve"> REFERENCES FUNCTIONS</w:t>
       </w:r>
     </w:p>
     <w:p>
@@ -1439,10 +1435,7 @@
       </w:r>
       <w:proofErr w:type="spellEnd"/>
       <w:r>
-        <w:t xml:space="preserve"> </w:t>
-      </w:r>
-      <w:r>
-        <w:t>REFERENCES EXPERIMENT_INSTANT</w:t>
+        <w:t xml:space="preserve"> REFERENCES EXPERIMENT_INSTANT</w:t>
       </w:r>
     </w:p>
     <w:p>
@@ -1580,10 +1573,7 @@
         <w:jc w:val="both"/>
       </w:pPr>
       <w:r>
-        <w:t xml:space="preserve">SELECT </w:t>
-      </w:r>
-      <w:r>
-        <w:t>Exp_Instant.ID</w:t>
+        <w:t>SELECT Exp_Instant.ID</w:t>
       </w:r>
     </w:p>
     <w:p>
@@ -1720,13 +1710,7 @@
       </w:r>
       <w:proofErr w:type="spellStart"/>
       <w:r>
-        <w:t>wl</w:t>
-      </w:r>
-      <w:r>
-        <w:t>-func</w:t>
-      </w:r>
-      <w:r>
-        <w:t>a</w:t>
+        <w:t>wl-funca</w:t>
       </w:r>
       <w:proofErr w:type="spellEnd"/>
       <w:r>
@@ -1793,13 +1777,7 @@
       </w:r>
       <w:proofErr w:type="spellStart"/>
       <w:r>
-        <w:t>wl</w:t>
-      </w:r>
-      <w:r>
-        <w:t>-</w:t>
-      </w:r>
-      <w:r>
-        <w:t>qrcode</w:t>
+        <w:t>wl-qrcode</w:t>
       </w:r>
       <w:proofErr w:type="spellEnd"/>
       <w:r>
@@ -1869,13 +1847,7 @@
       </w:r>
       <w:proofErr w:type="spellStart"/>
       <w:r>
-        <w:t>wl</w:t>
-      </w:r>
-      <w:r>
-        <w:t>-</w:t>
-      </w:r>
-      <w:r>
-        <w:t>ocr</w:t>
+        <w:t>wl-ocr</w:t>
       </w:r>
       <w:proofErr w:type="spellEnd"/>
       <w:r>
@@ -1982,13 +1954,7 @@
       </w:r>
       <w:proofErr w:type="spellEnd"/>
       <w:r>
-        <w:t xml:space="preserve"> </w:t>
-      </w:r>
-      <w:r>
-        <w:t>e</w:t>
-      </w:r>
-      <w:r>
-        <w:t xml:space="preserve"> </w:t>
+        <w:t xml:space="preserve"> e </w:t>
       </w:r>
       <w:proofErr w:type="spellStart"/>
       <w:r>
@@ -2022,13 +1988,7 @@
         <w:jc w:val="both"/>
       </w:pPr>
       <w:r>
-        <w:t xml:space="preserve">Sulla base di questi viene effettuato un raggruppamento per </w:t>
-      </w:r>
-      <w:r>
-        <w:t>Exp_Instant.ID</w:t>
-      </w:r>
-      <w:r>
-        <w:t xml:space="preserve"> in modo tale da selezionare con clausola HAVING solo quelli con </w:t>
+        <w:t xml:space="preserve">Sulla base di questi viene effettuato un raggruppamento per Exp_Instant.ID in modo tale da selezionare con clausola HAVING solo quelli con </w:t>
       </w:r>
       <w:proofErr w:type="gramStart"/>
       <w:r>
@@ -2041,10 +2001,7 @@
       </w:r>
       <w:proofErr w:type="spellEnd"/>
       <w:r>
-        <w:t>) == 3</w:t>
-      </w:r>
-      <w:r>
-        <w:t xml:space="preserve">, ovvero che hanno tre funzioni </w:t>
+        <w:t xml:space="preserve">) == 3, ovvero che hanno tre funzioni </w:t>
       </w:r>
       <w:proofErr w:type="spellStart"/>
       <w:r>
@@ -2068,15 +2025,7 @@
         <w:t>Nota</w:t>
       </w:r>
       <w:r>
-        <w:t xml:space="preserve">: il </w:t>
-      </w:r>
-      <w:proofErr w:type="spellStart"/>
-      <w:r>
-        <w:t>risultato</w:t>
-      </w:r>
-      <w:proofErr w:type="spellEnd"/>
-      <w:r>
-        <w:t xml:space="preserve"> di tale </w:t>
+        <w:t xml:space="preserve">: il risultato di tale </w:t>
       </w:r>
       <w:proofErr w:type="spellStart"/>
       <w:r>

</xml_diff>

<commit_message>
Changed lòcation of config class and modified path
</commit_message>
<xml_diff>
--- a/simulation/database_design/Ristrutturazione ER.docx
+++ b/simulation/database_design/Ristrutturazione ER.docx
@@ -22,7 +22,6 @@
       <w:r>
         <w:t xml:space="preserve">Eliminazione attributi </w:t>
       </w:r>
-      <w:proofErr w:type="spellStart"/>
       <w:r>
         <w:rPr>
           <w:b/>
@@ -30,7 +29,6 @@
         </w:rPr>
         <w:t>multivalore</w:t>
       </w:r>
-      <w:proofErr w:type="spellEnd"/>
     </w:p>
     <w:p>
       <w:pPr>
@@ -68,15 +66,7 @@
         <w:jc w:val="both"/>
       </w:pPr>
       <w:r>
-        <w:t>L’accorpamento della gerarchia “</w:t>
-      </w:r>
-      <w:proofErr w:type="spellStart"/>
-      <w:r>
-        <w:t>Metric</w:t>
-      </w:r>
-      <w:proofErr w:type="spellEnd"/>
-      <w:r>
-        <w:t xml:space="preserve">” conviene farlo verso il padre, seppur ci siano tutti i presupposti per fare accorpamento verso il basso (copertura della gerarchia </w:t>
+        <w:t xml:space="preserve">L’accorpamento della gerarchia “Metric” conviene farlo verso il padre, seppur ci siano tutti i presupposti per fare accorpamento verso il basso (copertura della gerarchia </w:t>
       </w:r>
       <w:r>
         <w:rPr>
@@ -96,31 +86,7 @@
         <w:t>esclusiva</w:t>
       </w:r>
       <w:r>
-        <w:t xml:space="preserve">). Ma dato che gli accessi saranno molto probabilmente fatti da </w:t>
-      </w:r>
-      <w:proofErr w:type="spellStart"/>
-      <w:r>
-        <w:t>experiment</w:t>
-      </w:r>
-      <w:proofErr w:type="spellEnd"/>
-      <w:r>
-        <w:t xml:space="preserve"> </w:t>
-      </w:r>
-      <w:proofErr w:type="spellStart"/>
-      <w:r>
-        <w:t>instant</w:t>
-      </w:r>
-      <w:proofErr w:type="spellEnd"/>
-      <w:r>
-        <w:t xml:space="preserve"> verso </w:t>
-      </w:r>
-      <w:proofErr w:type="spellStart"/>
-      <w:r>
-        <w:t>Metric</w:t>
-      </w:r>
-      <w:proofErr w:type="spellEnd"/>
-      <w:r>
-        <w:t>, allora a quel punto conviene in questo modo.</w:t>
+        <w:t>). Ma dato che gli accessi saranno molto probabilmente fatti da experiment instant verso Metric, allora a quel punto conviene in questo modo.</w:t>
       </w:r>
     </w:p>
     <w:p>
@@ -177,15 +143,7 @@
         <w:jc w:val="both"/>
       </w:pPr>
       <w:r>
-        <w:t xml:space="preserve">Lettura di tutte le metriche associate ad un certo istante di </w:t>
-      </w:r>
-      <w:proofErr w:type="spellStart"/>
-      <w:r>
-        <w:t>eseuzione</w:t>
-      </w:r>
-      <w:proofErr w:type="spellEnd"/>
-      <w:r>
-        <w:t>.</w:t>
+        <w:t>Lettura di tutte le metriche associate ad un certo istante di eseuzione.</w:t>
       </w:r>
     </w:p>
     <w:p>
@@ -211,31 +169,7 @@
         <w:jc w:val="both"/>
       </w:pPr>
       <w:r>
-        <w:t xml:space="preserve">(tipo di nodo, {(#fa, </w:t>
-      </w:r>
-      <w:proofErr w:type="spellStart"/>
-      <w:r>
-        <w:t>wla</w:t>
-      </w:r>
-      <w:proofErr w:type="spellEnd"/>
-      <w:r>
-        <w:t xml:space="preserve">), (#fb, </w:t>
-      </w:r>
-      <w:proofErr w:type="spellStart"/>
-      <w:r>
-        <w:t>wlb</w:t>
-      </w:r>
-      <w:proofErr w:type="spellEnd"/>
-      <w:r>
-        <w:t xml:space="preserve">), (#fc, </w:t>
-      </w:r>
-      <w:proofErr w:type="spellStart"/>
-      <w:r>
-        <w:t>wlc</w:t>
-      </w:r>
-      <w:proofErr w:type="spellEnd"/>
-      <w:r>
-        <w:t>), …})</w:t>
+        <w:t>(tipo di nodo, {(#fa, wla), (#fb, wlb), (#fc, wlc), …})</w:t>
       </w:r>
     </w:p>
     <w:p>
@@ -459,15 +393,7 @@
               <w:jc w:val="both"/>
             </w:pPr>
             <w:r>
-              <w:t>Navigazione “</w:t>
-            </w:r>
-            <w:proofErr w:type="spellStart"/>
-            <w:r>
-              <w:t>has</w:t>
-            </w:r>
-            <w:proofErr w:type="spellEnd"/>
-            <w:r>
-              <w:t>” per tipo nodo</w:t>
+              <w:t>Navigazione “has” per tipo nodo</w:t>
             </w:r>
           </w:p>
         </w:tc>
@@ -550,15 +476,7 @@
               <w:jc w:val="both"/>
             </w:pPr>
             <w:r>
-              <w:t>Navigazione “</w:t>
-            </w:r>
-            <w:proofErr w:type="spellStart"/>
-            <w:r>
-              <w:t>related</w:t>
-            </w:r>
-            <w:proofErr w:type="spellEnd"/>
-            <w:r>
-              <w:t xml:space="preserve"> to”</w:t>
+              <w:t>Navigazione “related to”</w:t>
             </w:r>
           </w:p>
         </w:tc>
@@ -641,39 +559,7 @@
               <w:jc w:val="both"/>
             </w:pPr>
             <w:r>
-              <w:t>Selezione dell’ID relativo all’</w:t>
-            </w:r>
-            <w:proofErr w:type="spellStart"/>
-            <w:r>
-              <w:t>expet</w:t>
-            </w:r>
-            <w:proofErr w:type="spellEnd"/>
-            <w:r>
-              <w:t xml:space="preserve"> </w:t>
-            </w:r>
-            <w:proofErr w:type="spellStart"/>
-            <w:r>
-              <w:t>instant</w:t>
-            </w:r>
-            <w:proofErr w:type="spellEnd"/>
-            <w:r>
-              <w:t xml:space="preserve"> la </w:t>
-            </w:r>
-            <w:proofErr w:type="spellStart"/>
-            <w:r>
-              <w:t>situaizone</w:t>
-            </w:r>
-            <w:proofErr w:type="spellEnd"/>
-            <w:r>
-              <w:t xml:space="preserve"> richiesta (</w:t>
-            </w:r>
-            <w:proofErr w:type="spellStart"/>
-            <w:r>
-              <w:t>wl</w:t>
-            </w:r>
-            <w:proofErr w:type="spellEnd"/>
-            <w:r>
-              <w:t xml:space="preserve"> e numero repliche)</w:t>
+              <w:t>Selezione dell’ID relativo all’expet instant la situaizone richiesta (wl e numero repliche)</w:t>
             </w:r>
           </w:p>
         </w:tc>
@@ -756,31 +642,7 @@
               <w:jc w:val="both"/>
             </w:pPr>
             <w:r>
-              <w:t>Navigazione “</w:t>
-            </w:r>
-            <w:proofErr w:type="spellStart"/>
-            <w:r>
-              <w:t>gather</w:t>
-            </w:r>
-            <w:proofErr w:type="spellEnd"/>
-            <w:r>
-              <w:t xml:space="preserve">” per gli </w:t>
-            </w:r>
-            <w:proofErr w:type="spellStart"/>
-            <w:r>
-              <w:t>experiment</w:t>
-            </w:r>
-            <w:proofErr w:type="spellEnd"/>
-            <w:r>
-              <w:t xml:space="preserve"> </w:t>
-            </w:r>
-            <w:proofErr w:type="spellStart"/>
-            <w:r>
-              <w:t>instant</w:t>
-            </w:r>
-            <w:proofErr w:type="spellEnd"/>
-            <w:r>
-              <w:t xml:space="preserve"> selezionati</w:t>
+              <w:t>Navigazione “gather” per gli experiment instant selezionati</w:t>
             </w:r>
           </w:p>
         </w:tc>
@@ -955,15 +817,7 @@
         <w:jc w:val="both"/>
       </w:pPr>
       <w:r>
-        <w:t xml:space="preserve">RELATED TO viene navigata dopo aver circa 140 record relativi alla navigazione della precedente relazione. Supponendo che nel caso peggiore siano </w:t>
-      </w:r>
-      <w:proofErr w:type="spellStart"/>
-      <w:r>
-        <w:t>deployate</w:t>
-      </w:r>
-      <w:proofErr w:type="spellEnd"/>
-      <w:r>
-        <w:t xml:space="preserve"> tutte e tre le funzioni, nel caso pessimo si attraverseranno 140x3=560 record</w:t>
+        <w:t>RELATED TO viene navigata dopo aver circa 140 record relativi alla navigazione della precedente relazione. Supponendo che nel caso peggiore siano deployate tutte e tre le funzioni, nel caso pessimo si attraverseranno 140x3=560 record</w:t>
       </w:r>
     </w:p>
     <w:p>
@@ -976,15 +830,7 @@
         <w:jc w:val="both"/>
       </w:pPr>
       <w:r>
-        <w:t xml:space="preserve">GATHER viene navigata una volta selezionati gli ID degli esperimenti che hanno tutte le caratteristiche richieste (in termini di </w:t>
-      </w:r>
-      <w:proofErr w:type="spellStart"/>
-      <w:r>
-        <w:t>wl</w:t>
-      </w:r>
-      <w:proofErr w:type="spellEnd"/>
-      <w:r>
-        <w:t xml:space="preserve"> e in termini di </w:t>
+        <w:t xml:space="preserve">GATHER viene navigata una volta selezionati gli ID degli esperimenti che hanno tutte le caratteristiche richieste (in termini di wl e in termini di </w:t>
       </w:r>
       <w:r>
         <w:t>numero di repliche</w:t>
@@ -1072,29 +918,11 @@
       <w:r>
         <w:t xml:space="preserve">, </w:t>
       </w:r>
-      <w:proofErr w:type="spellStart"/>
-      <w:r>
-        <w:t>Name</w:t>
-      </w:r>
-      <w:proofErr w:type="spellEnd"/>
-      <w:r>
-        <w:t xml:space="preserve">, </w:t>
-      </w:r>
-      <w:proofErr w:type="spellStart"/>
-      <w:r>
-        <w:t>Ram</w:t>
-      </w:r>
-      <w:proofErr w:type="spellEnd"/>
-      <w:r>
-        <w:t xml:space="preserve">, </w:t>
-      </w:r>
-      <w:proofErr w:type="spellStart"/>
-      <w:r>
-        <w:t>Cpu</w:t>
-      </w:r>
-      <w:proofErr w:type="spellEnd"/>
-      <w:r>
-        <w:t>)</w:t>
+      <w:r>
+        <w:t xml:space="preserve">Name, </w:t>
+      </w:r>
+      <w:r>
+        <w:t>Ram, Cpu)</w:t>
       </w:r>
     </w:p>
     <w:p>
@@ -1124,21 +952,11 @@
       <w:r>
         <w:t xml:space="preserve">, </w:t>
       </w:r>
-      <w:proofErr w:type="spellStart"/>
       <w:r>
         <w:t>Name</w:t>
       </w:r>
-      <w:proofErr w:type="spellEnd"/>
-      <w:r>
-        <w:t xml:space="preserve">, </w:t>
-      </w:r>
-      <w:proofErr w:type="spellStart"/>
-      <w:r>
-        <w:t>Description</w:t>
-      </w:r>
-      <w:proofErr w:type="spellEnd"/>
-      <w:r>
-        <w:t>)</w:t>
+      <w:r>
+        <w:t>, Description)</w:t>
       </w:r>
     </w:p>
     <w:p>
@@ -1166,21 +984,11 @@
         <w:t>ID</w:t>
       </w:r>
       <w:r>
-        <w:t xml:space="preserve">, </w:t>
-      </w:r>
-      <w:proofErr w:type="spellStart"/>
-      <w:r>
-        <w:t>Timestamp</w:t>
-      </w:r>
-      <w:proofErr w:type="spellEnd"/>
-      <w:r>
-        <w:t xml:space="preserve">, </w:t>
-      </w:r>
-      <w:proofErr w:type="spellStart"/>
+        <w:t xml:space="preserve">, Timestamp, </w:t>
+      </w:r>
       <w:r>
         <w:t>NodeID</w:t>
       </w:r>
-      <w:proofErr w:type="spellEnd"/>
       <w:r>
         <w:t>)</w:t>
       </w:r>
@@ -1195,15 +1003,7 @@
         <w:jc w:val="both"/>
       </w:pPr>
       <w:r>
-        <w:t xml:space="preserve">FOREIGN KEY: </w:t>
-      </w:r>
-      <w:proofErr w:type="spellStart"/>
-      <w:r>
-        <w:t>NodeID</w:t>
-      </w:r>
-      <w:proofErr w:type="spellEnd"/>
-      <w:r>
-        <w:t xml:space="preserve"> REFERENCES NODE</w:t>
+        <w:t>FOREIGN KEY: NodeID REFERENCES NODE</w:t>
       </w:r>
     </w:p>
     <w:p>
@@ -1227,45 +1027,8 @@
       <w:r>
         <w:t xml:space="preserve">, </w:t>
       </w:r>
-      <w:proofErr w:type="spellStart"/>
-      <w:r>
-        <w:t>Type</w:t>
-      </w:r>
-      <w:proofErr w:type="spellEnd"/>
-      <w:r>
-        <w:t xml:space="preserve">, Value, Unit, </w:t>
-      </w:r>
-      <w:proofErr w:type="spellStart"/>
-      <w:r>
-        <w:t>Description</w:t>
-      </w:r>
-      <w:proofErr w:type="spellEnd"/>
-      <w:r>
-        <w:t xml:space="preserve">, </w:t>
-      </w:r>
-      <w:proofErr w:type="spellStart"/>
-      <w:r>
-        <w:t>ExpInstantID</w:t>
-      </w:r>
-      <w:proofErr w:type="spellEnd"/>
-      <w:r>
-        <w:t xml:space="preserve">, </w:t>
-      </w:r>
-      <w:proofErr w:type="spellStart"/>
-      <w:r>
-        <w:t>NodeID</w:t>
-      </w:r>
-      <w:proofErr w:type="spellEnd"/>
-      <w:r>
-        <w:t xml:space="preserve">*, </w:t>
-      </w:r>
-      <w:proofErr w:type="spellStart"/>
-      <w:r>
-        <w:t>FunctionID</w:t>
-      </w:r>
-      <w:proofErr w:type="spellEnd"/>
-      <w:r>
-        <w:t>*)</w:t>
+      <w:r>
+        <w:t>Type, Value, Unit, Description, ExpInstantID, NodeID*, FunctionID*)</w:t>
       </w:r>
     </w:p>
     <w:p>
@@ -1278,15 +1041,7 @@
         <w:jc w:val="both"/>
       </w:pPr>
       <w:r>
-        <w:t xml:space="preserve">FOREIGN KEY: </w:t>
-      </w:r>
-      <w:proofErr w:type="spellStart"/>
-      <w:r>
-        <w:t>ExpInstantID</w:t>
-      </w:r>
-      <w:proofErr w:type="spellEnd"/>
-      <w:r>
-        <w:t xml:space="preserve"> REFERENCES EXPERIMENT_INSTANT</w:t>
+        <w:t>FOREIGN KEY: ExpInstantID REFERENCES EXPERIMENT_INSTANT</w:t>
       </w:r>
     </w:p>
     <w:p>
@@ -1299,15 +1054,7 @@
         <w:jc w:val="both"/>
       </w:pPr>
       <w:r>
-        <w:t xml:space="preserve">FOREIGN KEY: </w:t>
-      </w:r>
-      <w:proofErr w:type="spellStart"/>
-      <w:r>
-        <w:t>NodeID</w:t>
-      </w:r>
-      <w:proofErr w:type="spellEnd"/>
-      <w:r>
-        <w:t xml:space="preserve"> REFERENCES NODE</w:t>
+        <w:t>FOREIGN KEY: NodeID REFERENCES NODE</w:t>
       </w:r>
     </w:p>
     <w:p>
@@ -1320,15 +1067,7 @@
         <w:jc w:val="both"/>
       </w:pPr>
       <w:r>
-        <w:t xml:space="preserve">FOREIGN KEY: </w:t>
-      </w:r>
-      <w:proofErr w:type="spellStart"/>
-      <w:r>
-        <w:t>FunctionID</w:t>
-      </w:r>
-      <w:proofErr w:type="spellEnd"/>
-      <w:r>
-        <w:t xml:space="preserve"> REFERENCES FUNCTIONS</w:t>
+        <w:t>FOREIGN KEY: FunctionID REFERENCES FUNCTIONS</w:t>
       </w:r>
     </w:p>
     <w:p>
@@ -1343,7 +1082,6 @@
       <w:r>
         <w:t>DEPLOY (</w:t>
       </w:r>
-      <w:proofErr w:type="spellStart"/>
       <w:r>
         <w:rPr>
           <w:u w:val="single"/>
@@ -1362,42 +1100,18 @@
         </w:rPr>
         <w:t>InstantID</w:t>
       </w:r>
-      <w:proofErr w:type="spellEnd"/>
       <w:r>
         <w:t xml:space="preserve">, </w:t>
       </w:r>
-      <w:proofErr w:type="spellStart"/>
       <w:r>
         <w:rPr>
           <w:u w:val="single"/>
         </w:rPr>
         <w:t>FunctionID</w:t>
       </w:r>
-      <w:proofErr w:type="spellEnd"/>
-      <w:r>
-        <w:t xml:space="preserve">, </w:t>
-      </w:r>
-      <w:proofErr w:type="spellStart"/>
-      <w:r>
-        <w:t>MaxRate</w:t>
-      </w:r>
-      <w:proofErr w:type="spellEnd"/>
-      <w:r>
-        <w:t xml:space="preserve">, </w:t>
-      </w:r>
-      <w:proofErr w:type="spellStart"/>
-      <w:r>
-        <w:t>NumReplicas</w:t>
-      </w:r>
-      <w:proofErr w:type="spellEnd"/>
-      <w:r>
-        <w:t xml:space="preserve">, </w:t>
-      </w:r>
-      <w:proofErr w:type="spellStart"/>
-      <w:r>
-        <w:t>Workload</w:t>
-      </w:r>
-      <w:proofErr w:type="spellEnd"/>
+      <w:r>
+        <w:t>, MaxRate, NumReplicas, Workload</w:t>
+      </w:r>
       <w:r>
         <w:t>)</w:t>
       </w:r>
@@ -1414,7 +1128,6 @@
       <w:r>
         <w:t xml:space="preserve">FOREIGN KEY: </w:t>
       </w:r>
-      <w:proofErr w:type="spellStart"/>
       <w:r>
         <w:rPr>
           <w:u w:val="single"/>
@@ -1433,7 +1146,6 @@
         </w:rPr>
         <w:t>InstantID</w:t>
       </w:r>
-      <w:proofErr w:type="spellEnd"/>
       <w:r>
         <w:t xml:space="preserve"> REFERENCES EXPERIMENT_INSTANT</w:t>
       </w:r>
@@ -1448,15 +1160,7 @@
         <w:jc w:val="both"/>
       </w:pPr>
       <w:r>
-        <w:t xml:space="preserve">FOREIGN KEY: </w:t>
-      </w:r>
-      <w:proofErr w:type="spellStart"/>
-      <w:r>
-        <w:t>FunctionID</w:t>
-      </w:r>
-      <w:proofErr w:type="spellEnd"/>
-      <w:r>
-        <w:t xml:space="preserve"> REFERENCES FUNCTIONS</w:t>
+        <w:t>FOREIGN KEY: FunctionID REFERENCES FUNCTIONS</w:t>
       </w:r>
     </w:p>
     <w:p>
@@ -1488,13 +1192,8 @@
         </w:numPr>
         <w:jc w:val="both"/>
       </w:pPr>
-      <w:proofErr w:type="spellStart"/>
-      <w:r>
-        <w:t>Function</w:t>
-      </w:r>
-      <w:proofErr w:type="spellEnd"/>
-      <w:r>
-        <w:t xml:space="preserve"> forse ha più senso che abbia come ID il </w:t>
+      <w:r>
+        <w:t xml:space="preserve">Function forse ha più senso che abbia come ID il </w:t>
       </w:r>
       <w:r>
         <w:rPr>
@@ -1517,345 +1216,207 @@
         <w:jc w:val="both"/>
       </w:pPr>
       <w:r>
-        <w:t xml:space="preserve">Query per avere gli ID degli istanti di esecuzione che hanno tutte e tre le funzioni </w:t>
-      </w:r>
-      <w:proofErr w:type="spellStart"/>
-      <w:r>
-        <w:t>deployate</w:t>
-      </w:r>
-      <w:proofErr w:type="spellEnd"/>
+        <w:t xml:space="preserve">Query per avere gli ID degli istanti di esecuzione che hanno tutte e tre le funzioni deployate </w:t>
+      </w:r>
+      <w:r>
+        <w:t xml:space="preserve">(funca, qrcode, ocr) </w:t>
+      </w:r>
+      <w:r>
+        <w:t>e che hanno quel terminato wl</w:t>
+      </w:r>
+    </w:p>
+    <w:p>
+      <w:pPr>
+        <w:jc w:val="both"/>
+      </w:pPr>
+    </w:p>
+    <w:p>
+      <w:pPr>
+        <w:jc w:val="both"/>
+      </w:pPr>
+      <w:r>
+        <w:t>SELECT Exp_Instant.ID</w:t>
+      </w:r>
+    </w:p>
+    <w:p>
+      <w:pPr>
+        <w:jc w:val="both"/>
+      </w:pPr>
+      <w:r>
+        <w:t xml:space="preserve">FROM </w:t>
+      </w:r>
+      <w:r>
+        <w:t xml:space="preserve">Node JOIN </w:t>
+      </w:r>
+      <w:r>
+        <w:t>Exp_Instant JOIN Deploy</w:t>
+      </w:r>
+      <w:r>
+        <w:t xml:space="preserve"> JOIN Function</w:t>
+      </w:r>
+    </w:p>
+    <w:p>
+      <w:pPr>
+        <w:jc w:val="both"/>
+      </w:pPr>
+      <w:r>
+        <w:t xml:space="preserve">WHERE </w:t>
+      </w:r>
+    </w:p>
+    <w:p>
+      <w:pPr>
+        <w:jc w:val="both"/>
+      </w:pPr>
+      <w:r>
+        <w:tab/>
+      </w:r>
+      <w:r>
+        <w:tab/>
+        <w:t>( Node.ID == node_</w:t>
+      </w:r>
+      <w:r>
+        <w:t>id</w:t>
+      </w:r>
+      <w:r>
+        <w:t>) AND</w:t>
+      </w:r>
+    </w:p>
+    <w:p>
+      <w:pPr>
+        <w:jc w:val="both"/>
+      </w:pPr>
+      <w:r>
+        <w:t>(</w:t>
+      </w:r>
+    </w:p>
+    <w:p>
+      <w:pPr>
+        <w:ind w:left="708" w:firstLine="708"/>
+        <w:jc w:val="both"/>
+      </w:pPr>
+      <w:r>
+        <w:t xml:space="preserve">( </w:t>
+      </w:r>
+      <w:r>
+        <w:t>Function</w:t>
+      </w:r>
+      <w:r>
+        <w:t>.</w:t>
+      </w:r>
+      <w:r>
+        <w:t>Name</w:t>
+      </w:r>
+      <w:r>
+        <w:t xml:space="preserve"> == ‘funca’ </w:t>
+      </w:r>
+      <w:r>
+        <w:tab/>
+      </w:r>
+      <w:r>
+        <w:t xml:space="preserve">AND  </w:t>
+      </w:r>
+      <w:r>
+        <w:tab/>
+      </w:r>
+      <w:r>
+        <w:t xml:space="preserve">Deploy.Workload == wl-funca </w:t>
+      </w:r>
+      <w:r>
+        <w:t xml:space="preserve"> AND replicas</w:t>
+      </w:r>
+      <w:r>
+        <w:t>)</w:t>
+      </w:r>
+    </w:p>
+    <w:p>
+      <w:pPr>
+        <w:ind w:firstLine="708"/>
+        <w:jc w:val="both"/>
+      </w:pPr>
+      <w:r>
+        <w:t>OR</w:t>
+      </w:r>
+    </w:p>
+    <w:p>
+      <w:pPr>
+        <w:ind w:left="708" w:firstLine="708"/>
+        <w:jc w:val="both"/>
+      </w:pPr>
+      <w:r>
+        <w:t xml:space="preserve">( </w:t>
+      </w:r>
+      <w:r>
+        <w:t xml:space="preserve">Function.Name </w:t>
+      </w:r>
+      <w:r>
+        <w:t xml:space="preserve">== ‘qrcode’ </w:t>
+      </w:r>
+      <w:r>
+        <w:tab/>
+      </w:r>
+      <w:r>
+        <w:t>AND</w:t>
+      </w:r>
       <w:r>
         <w:t xml:space="preserve"> </w:t>
       </w:r>
       <w:r>
+        <w:tab/>
+      </w:r>
+      <w:r>
+        <w:t xml:space="preserve">Deploy.Workload == wl-qrcode </w:t>
+      </w:r>
+      <w:r>
+        <w:t>AND replicas</w:t>
+      </w:r>
+      <w:r>
+        <w:t>)</w:t>
+      </w:r>
+    </w:p>
+    <w:p>
+      <w:pPr>
+        <w:ind w:firstLine="708"/>
+        <w:jc w:val="both"/>
+      </w:pPr>
+      <w:r>
+        <w:t>OR</w:t>
+      </w:r>
+    </w:p>
+    <w:p>
+      <w:pPr>
+        <w:ind w:left="708" w:firstLine="708"/>
+        <w:jc w:val="both"/>
+      </w:pPr>
+      <w:r>
         <w:t>(</w:t>
       </w:r>
-      <w:proofErr w:type="spellStart"/>
-      <w:r>
-        <w:t>funca</w:t>
-      </w:r>
-      <w:proofErr w:type="spellEnd"/>
-      <w:r>
-        <w:t xml:space="preserve">, </w:t>
-      </w:r>
-      <w:proofErr w:type="spellStart"/>
-      <w:r>
-        <w:t>qrcode</w:t>
-      </w:r>
-      <w:proofErr w:type="spellEnd"/>
-      <w:r>
-        <w:t xml:space="preserve">, </w:t>
-      </w:r>
-      <w:proofErr w:type="spellStart"/>
-      <w:r>
-        <w:t>ocr</w:t>
-      </w:r>
-      <w:proofErr w:type="spellEnd"/>
-      <w:r>
-        <w:t xml:space="preserve">) </w:t>
-      </w:r>
-      <w:r>
-        <w:t xml:space="preserve">e che hanno quel terminato </w:t>
-      </w:r>
-      <w:proofErr w:type="spellStart"/>
-      <w:r>
-        <w:t>wl</w:t>
-      </w:r>
-      <w:proofErr w:type="spellEnd"/>
-    </w:p>
-    <w:p>
-      <w:pPr>
-        <w:jc w:val="both"/>
-      </w:pPr>
-    </w:p>
-    <w:p>
-      <w:pPr>
-        <w:jc w:val="both"/>
-      </w:pPr>
-      <w:r>
-        <w:t>SELECT Exp_Instant.ID</w:t>
-      </w:r>
-    </w:p>
-    <w:p>
-      <w:pPr>
-        <w:jc w:val="both"/>
-      </w:pPr>
-      <w:r>
-        <w:t xml:space="preserve">FROM </w:t>
-      </w:r>
-      <w:proofErr w:type="spellStart"/>
-      <w:r>
-        <w:t>Node</w:t>
-      </w:r>
-      <w:proofErr w:type="spellEnd"/>
-      <w:r>
-        <w:t xml:space="preserve"> JOIN </w:t>
-      </w:r>
-      <w:proofErr w:type="spellStart"/>
-      <w:r>
-        <w:t>Exp_Instant</w:t>
-      </w:r>
-      <w:proofErr w:type="spellEnd"/>
-      <w:r>
-        <w:t xml:space="preserve"> JOIN </w:t>
-      </w:r>
-      <w:proofErr w:type="spellStart"/>
-      <w:r>
-        <w:t>Deploy</w:t>
-      </w:r>
-      <w:proofErr w:type="spellEnd"/>
-      <w:r>
-        <w:t xml:space="preserve"> JOIN </w:t>
-      </w:r>
-      <w:proofErr w:type="spellStart"/>
-      <w:r>
-        <w:t>Function</w:t>
-      </w:r>
-      <w:proofErr w:type="spellEnd"/>
-    </w:p>
-    <w:p>
-      <w:pPr>
-        <w:jc w:val="both"/>
-      </w:pPr>
-      <w:r>
-        <w:t xml:space="preserve">WHERE </w:t>
-      </w:r>
-    </w:p>
-    <w:p>
-      <w:pPr>
-        <w:jc w:val="both"/>
-      </w:pPr>
+      <w:r>
+        <w:t xml:space="preserve"> Function.Name </w:t>
+      </w:r>
+      <w:r>
+        <w:t xml:space="preserve">== ‘ocr’ </w:t>
+      </w:r>
       <w:r>
         <w:tab/>
       </w:r>
       <w:r>
+        <w:t>AND</w:t>
+      </w:r>
+      <w:r>
         <w:tab/>
       </w:r>
-      <w:proofErr w:type="gramStart"/>
-      <w:r>
-        <w:t>( Node.ID</w:t>
-      </w:r>
-      <w:proofErr w:type="gramEnd"/>
-      <w:r>
-        <w:t xml:space="preserve"> == </w:t>
-      </w:r>
-      <w:proofErr w:type="spellStart"/>
-      <w:r>
-        <w:t>node_</w:t>
-      </w:r>
-      <w:r>
-        <w:t>id</w:t>
-      </w:r>
-      <w:proofErr w:type="spellEnd"/>
-      <w:r>
-        <w:t>) AND</w:t>
-      </w:r>
-    </w:p>
-    <w:p>
-      <w:pPr>
-        <w:jc w:val="both"/>
-      </w:pPr>
-      <w:r>
-        <w:t>(</w:t>
-      </w:r>
-    </w:p>
-    <w:p>
-      <w:pPr>
-        <w:ind w:left="708" w:firstLine="708"/>
-        <w:jc w:val="both"/>
-      </w:pPr>
-      <w:proofErr w:type="gramStart"/>
-      <w:r>
-        <w:t xml:space="preserve">( </w:t>
-      </w:r>
-      <w:proofErr w:type="spellStart"/>
-      <w:r>
-        <w:t>Function</w:t>
-      </w:r>
-      <w:r>
-        <w:t>.</w:t>
-      </w:r>
-      <w:r>
-        <w:t>Name</w:t>
-      </w:r>
-      <w:proofErr w:type="spellEnd"/>
-      <w:proofErr w:type="gramEnd"/>
-      <w:r>
-        <w:t xml:space="preserve"> == ‘</w:t>
-      </w:r>
-      <w:proofErr w:type="spellStart"/>
-      <w:r>
-        <w:t>funca</w:t>
-      </w:r>
-      <w:proofErr w:type="spellEnd"/>
-      <w:r>
-        <w:t xml:space="preserve">’ </w:t>
-      </w:r>
-      <w:r>
-        <w:tab/>
-      </w:r>
-      <w:r>
-        <w:t xml:space="preserve">AND  </w:t>
-      </w:r>
-      <w:r>
-        <w:tab/>
-      </w:r>
-      <w:proofErr w:type="spellStart"/>
-      <w:r>
-        <w:t>Deploy.Workload</w:t>
-      </w:r>
-      <w:proofErr w:type="spellEnd"/>
-      <w:r>
-        <w:t xml:space="preserve"> == </w:t>
-      </w:r>
-      <w:proofErr w:type="spellStart"/>
-      <w:r>
-        <w:t>wl-funca</w:t>
-      </w:r>
-      <w:proofErr w:type="spellEnd"/>
+      <w:r>
+        <w:t xml:space="preserve"> Deploy.Workload == wl-ocr</w:t>
+      </w:r>
+      <w:r>
+        <w:t xml:space="preserve"> AND replicas</w:t>
+      </w:r>
       <w:r>
         <w:t xml:space="preserve"> )</w:t>
       </w:r>
     </w:p>
     <w:p>
       <w:pPr>
-        <w:ind w:firstLine="708"/>
-        <w:jc w:val="both"/>
-      </w:pPr>
-      <w:r>
-        <w:t>OR</w:t>
-      </w:r>
-    </w:p>
-    <w:p>
-      <w:pPr>
-        <w:ind w:left="708" w:firstLine="708"/>
-        <w:jc w:val="both"/>
-      </w:pPr>
-      <w:proofErr w:type="gramStart"/>
-      <w:r>
-        <w:t xml:space="preserve">( </w:t>
-      </w:r>
-      <w:proofErr w:type="spellStart"/>
-      <w:r>
-        <w:t>Function.Name</w:t>
-      </w:r>
-      <w:proofErr w:type="spellEnd"/>
-      <w:proofErr w:type="gramEnd"/>
-      <w:r>
-        <w:t xml:space="preserve"> </w:t>
-      </w:r>
-      <w:r>
-        <w:t>== ‘</w:t>
-      </w:r>
-      <w:proofErr w:type="spellStart"/>
-      <w:r>
-        <w:t>qrcode</w:t>
-      </w:r>
-      <w:proofErr w:type="spellEnd"/>
-      <w:r>
-        <w:t xml:space="preserve">’ </w:t>
-      </w:r>
-      <w:r>
-        <w:tab/>
-      </w:r>
-      <w:r>
-        <w:t>AND</w:t>
-      </w:r>
-      <w:r>
-        <w:t xml:space="preserve"> </w:t>
-      </w:r>
-      <w:r>
-        <w:tab/>
-      </w:r>
-      <w:proofErr w:type="spellStart"/>
-      <w:r>
-        <w:t>Deploy.Workload</w:t>
-      </w:r>
-      <w:proofErr w:type="spellEnd"/>
-      <w:r>
-        <w:t xml:space="preserve"> == </w:t>
-      </w:r>
-      <w:proofErr w:type="spellStart"/>
-      <w:r>
-        <w:t>wl-qrcode</w:t>
-      </w:r>
-      <w:proofErr w:type="spellEnd"/>
-      <w:r>
-        <w:t xml:space="preserve"> )</w:t>
-      </w:r>
-    </w:p>
-    <w:p>
-      <w:pPr>
-        <w:ind w:firstLine="708"/>
-        <w:jc w:val="both"/>
-      </w:pPr>
-      <w:r>
-        <w:t>OR</w:t>
-      </w:r>
-    </w:p>
-    <w:p>
-      <w:pPr>
-        <w:ind w:left="708" w:firstLine="708"/>
-        <w:jc w:val="both"/>
-      </w:pPr>
-      <w:proofErr w:type="gramStart"/>
-      <w:r>
-        <w:t>(</w:t>
-      </w:r>
-      <w:r>
-        <w:t xml:space="preserve"> </w:t>
-      </w:r>
-      <w:proofErr w:type="spellStart"/>
-      <w:r>
-        <w:t>Function.Name</w:t>
-      </w:r>
-      <w:proofErr w:type="spellEnd"/>
-      <w:proofErr w:type="gramEnd"/>
-      <w:r>
-        <w:t xml:space="preserve"> </w:t>
-      </w:r>
-      <w:r>
-        <w:t>== ‘</w:t>
-      </w:r>
-      <w:proofErr w:type="spellStart"/>
-      <w:r>
-        <w:t>ocr</w:t>
-      </w:r>
-      <w:proofErr w:type="spellEnd"/>
-      <w:r>
-        <w:t xml:space="preserve">’ </w:t>
-      </w:r>
-      <w:r>
-        <w:tab/>
-      </w:r>
-      <w:r>
-        <w:t>AND</w:t>
-      </w:r>
-      <w:r>
-        <w:tab/>
-      </w:r>
-      <w:r>
-        <w:t xml:space="preserve"> </w:t>
-      </w:r>
-      <w:proofErr w:type="spellStart"/>
-      <w:r>
-        <w:t>Deploy.Workload</w:t>
-      </w:r>
-      <w:proofErr w:type="spellEnd"/>
-      <w:r>
-        <w:t xml:space="preserve"> == </w:t>
-      </w:r>
-      <w:proofErr w:type="spellStart"/>
-      <w:r>
-        <w:t>wl-ocr</w:t>
-      </w:r>
-      <w:proofErr w:type="spellEnd"/>
-      <w:r>
-        <w:t xml:space="preserve"> )</w:t>
-      </w:r>
-    </w:p>
-    <w:p>
-      <w:pPr>
         <w:jc w:val="both"/>
       </w:pPr>
       <w:r>
@@ -1875,20 +1436,7 @@
         <w:jc w:val="both"/>
       </w:pPr>
       <w:r>
-        <w:t xml:space="preserve">HAVING </w:t>
-      </w:r>
-      <w:proofErr w:type="gramStart"/>
-      <w:r>
-        <w:t>COUNT(</w:t>
-      </w:r>
-      <w:proofErr w:type="spellStart"/>
-      <w:proofErr w:type="gramEnd"/>
-      <w:r>
-        <w:t>Deploy.FunctionID</w:t>
-      </w:r>
-      <w:proofErr w:type="spellEnd"/>
-      <w:r>
-        <w:t>) == 3</w:t>
+        <w:t>HAVING COUNT(Deploy.FunctionID) == 3</w:t>
       </w:r>
     </w:p>
     <w:p>
@@ -1930,39 +1478,7 @@
         <w:t xml:space="preserve"> tra le </w:t>
       </w:r>
       <w:r>
-        <w:t xml:space="preserve">4 tabelle </w:t>
-      </w:r>
-      <w:proofErr w:type="spellStart"/>
-      <w:r>
-        <w:t>Node</w:t>
-      </w:r>
-      <w:proofErr w:type="spellEnd"/>
-      <w:r>
-        <w:t xml:space="preserve">, </w:t>
-      </w:r>
-      <w:proofErr w:type="spellStart"/>
-      <w:r>
-        <w:t>Exp_Instant</w:t>
-      </w:r>
-      <w:proofErr w:type="spellEnd"/>
-      <w:r>
-        <w:t xml:space="preserve">, </w:t>
-      </w:r>
-      <w:proofErr w:type="spellStart"/>
-      <w:r>
-        <w:t>Deploy</w:t>
-      </w:r>
-      <w:proofErr w:type="spellEnd"/>
-      <w:r>
-        <w:t xml:space="preserve"> e </w:t>
-      </w:r>
-      <w:proofErr w:type="spellStart"/>
-      <w:r>
-        <w:t>Function</w:t>
-      </w:r>
-      <w:proofErr w:type="spellEnd"/>
-      <w:r>
-        <w:t xml:space="preserve"> in modo da avere record completi su cui eseguire il filtro.</w:t>
+        <w:t>4 tabelle Node, Exp_Instant, Deploy e Function in modo da avere record completi su cui eseguire il filtro.</w:t>
       </w:r>
     </w:p>
     <w:p>
@@ -1988,28 +1504,7 @@
         <w:jc w:val="both"/>
       </w:pPr>
       <w:r>
-        <w:t xml:space="preserve">Sulla base di questi viene effettuato un raggruppamento per Exp_Instant.ID in modo tale da selezionare con clausola HAVING solo quelli con </w:t>
-      </w:r>
-      <w:proofErr w:type="gramStart"/>
-      <w:r>
-        <w:t>COUNT(</w:t>
-      </w:r>
-      <w:proofErr w:type="spellStart"/>
-      <w:proofErr w:type="gramEnd"/>
-      <w:r>
-        <w:t>Deploy.FunctionID</w:t>
-      </w:r>
-      <w:proofErr w:type="spellEnd"/>
-      <w:r>
-        <w:t xml:space="preserve">) == 3, ovvero che hanno tre funzioni </w:t>
-      </w:r>
-      <w:proofErr w:type="spellStart"/>
-      <w:r>
-        <w:t>deployate</w:t>
-      </w:r>
-      <w:proofErr w:type="spellEnd"/>
-      <w:r>
-        <w:t xml:space="preserve"> in quel momento, ovvero le tre funzioni che si sono filtrate inizialmente. </w:t>
+        <w:t xml:space="preserve">Sulla base di questi viene effettuato un raggruppamento per Exp_Instant.ID in modo tale da selezionare con clausola HAVING solo quelli con COUNT(Deploy.FunctionID) == 3, ovvero che hanno tre funzioni deployate in quel momento, ovvero le tre funzioni che si sono filtrate inizialmente. </w:t>
       </w:r>
     </w:p>
     <w:p>
@@ -2025,24 +1520,195 @@
         <w:t>Nota</w:t>
       </w:r>
       <w:r>
-        <w:t xml:space="preserve">: il risultato di tale </w:t>
-      </w:r>
-      <w:proofErr w:type="spellStart"/>
-      <w:r>
-        <w:t>query</w:t>
-      </w:r>
-      <w:proofErr w:type="spellEnd"/>
-      <w:r>
-        <w:t xml:space="preserve"> sarà da utilizzare come elemento nella clausola WHERE della </w:t>
-      </w:r>
-      <w:proofErr w:type="spellStart"/>
-      <w:r>
-        <w:t>select</w:t>
-      </w:r>
-      <w:proofErr w:type="spellEnd"/>
-      <w:r>
-        <w:t xml:space="preserve"> sulle metriche</w:t>
-      </w:r>
+        <w:t>: il risultato di tale query sarà da utilizzare come elemento nella clausola WHERE della select sulle metriche</w:t>
+      </w:r>
+    </w:p>
+    <w:p>
+      <w:pPr>
+        <w:jc w:val="both"/>
+      </w:pPr>
+    </w:p>
+    <w:p>
+      <w:pPr>
+        <w:jc w:val="both"/>
+      </w:pPr>
+      <w:r>
+        <w:rPr>
+          <w:b/>
+          <w:bCs/>
+        </w:rPr>
+        <w:t>Problema</w:t>
+      </w:r>
+      <w:r>
+        <w:t>:</w:t>
+      </w:r>
+    </w:p>
+    <w:p>
+      <w:pPr>
+        <w:pStyle w:val="Paragrafoelenco"/>
+        <w:numPr>
+          <w:ilvl w:val="0"/>
+          <w:numId w:val="11"/>
+        </w:numPr>
+        <w:jc w:val="both"/>
+      </w:pPr>
+      <w:r>
+        <w:t xml:space="preserve">Ho visto che c’era un problema riguardo al fatto che alcuni esperimenti su node_1 sono stati fatti con max_rate su qrcode = 2 e = 3. </w:t>
+      </w:r>
+    </w:p>
+    <w:p>
+      <w:pPr>
+        <w:pStyle w:val="Paragrafoelenco"/>
+        <w:numPr>
+          <w:ilvl w:val="0"/>
+          <w:numId w:val="11"/>
+        </w:numPr>
+        <w:jc w:val="both"/>
+      </w:pPr>
+      <w:r>
+        <w:t>Quindi quando va a fare la query</w:t>
+      </w:r>
+      <w:r>
+        <w:t xml:space="preserve"> </w:t>
+      </w:r>
+      <w:r>
+        <w:t xml:space="preserve">per una configurazione data da </w:t>
+      </w:r>
+    </w:p>
+    <w:p>
+      <w:pPr>
+        <w:pStyle w:val="Paragrafoelenco"/>
+        <w:numPr>
+          <w:ilvl w:val="1"/>
+          <w:numId w:val="11"/>
+        </w:numPr>
+        <w:jc w:val="both"/>
+      </w:pPr>
+      <w:r>
+        <w:t xml:space="preserve">(node_type, [(funcName, wl, replicas), …, [(funcName, wl, replicas)]) potrebbero apparire più funzioni che però hanno </w:t>
+      </w:r>
+      <w:r>
+        <w:t>max</w:t>
+      </w:r>
+      <w:r>
+        <w:t>_rate diversi per via di questi esperimenti, e quindi alcuni raggruppamenti non funzionare come sperato.</w:t>
+      </w:r>
+    </w:p>
+    <w:p>
+      <w:pPr>
+        <w:pStyle w:val="Paragrafoelenco"/>
+        <w:numPr>
+          <w:ilvl w:val="0"/>
+          <w:numId w:val="11"/>
+        </w:numPr>
+        <w:jc w:val="both"/>
+        <w:rPr>
+          <w:highlight w:val="yellow"/>
+        </w:rPr>
+      </w:pPr>
+      <w:r>
+        <w:rPr>
+          <w:highlight w:val="yellow"/>
+        </w:rPr>
+        <w:t xml:space="preserve">Se si imposta il setup sperimentale e si setta un certo </w:t>
+      </w:r>
+      <w:r>
+        <w:rPr>
+          <w:b/>
+          <w:bCs/>
+          <w:highlight w:val="yellow"/>
+        </w:rPr>
+        <w:t xml:space="preserve">max_rate </w:t>
+      </w:r>
+      <w:r>
+        <w:rPr>
+          <w:highlight w:val="yellow"/>
+        </w:rPr>
+        <w:t>x replica, allora tanto vale caricare i dati di un solo set di esperimenti in questa situazione</w:t>
+      </w:r>
+    </w:p>
+    <w:p>
+      <w:pPr>
+        <w:pStyle w:val="Paragrafoelenco"/>
+        <w:numPr>
+          <w:ilvl w:val="0"/>
+          <w:numId w:val="11"/>
+        </w:numPr>
+        <w:jc w:val="both"/>
+      </w:pPr>
+      <w:r>
+        <w:t>Decidere come fare per generazione casi nella simulaione</w:t>
+      </w:r>
+    </w:p>
+    <w:p>
+      <w:pPr>
+        <w:pStyle w:val="Paragrafoelenco"/>
+        <w:numPr>
+          <w:ilvl w:val="1"/>
+          <w:numId w:val="11"/>
+        </w:numPr>
+        <w:jc w:val="both"/>
+      </w:pPr>
+      <w:r>
+        <w:t xml:space="preserve">Al momento prende solo casi </w:t>
+      </w:r>
+      <w:r>
+        <w:t>presenti</w:t>
+      </w:r>
+      <w:r>
+        <w:t xml:space="preserve"> nel DB.</w:t>
+      </w:r>
+    </w:p>
+    <w:p>
+      <w:pPr>
+        <w:pStyle w:val="Paragrafoelenco"/>
+        <w:numPr>
+          <w:ilvl w:val="1"/>
+          <w:numId w:val="11"/>
+        </w:numPr>
+        <w:jc w:val="both"/>
+      </w:pPr>
+      <w:r>
+        <w:t>Andrebbe bene per ora</w:t>
+      </w:r>
+      <w:r>
+        <w:t>, in quanto non si ha una componente che genera e simula esperimenti che non siano presenti all’interno del DB.</w:t>
+      </w:r>
+    </w:p>
+    <w:p>
+      <w:pPr>
+        <w:pStyle w:val="Paragrafoelenco"/>
+        <w:numPr>
+          <w:ilvl w:val="0"/>
+          <w:numId w:val="11"/>
+        </w:numPr>
+        <w:jc w:val="both"/>
+      </w:pPr>
+      <w:r>
+        <w:t>Cosa succede con più configurazioni uguali che vengono ritornate insieme?</w:t>
+      </w:r>
+    </w:p>
+    <w:p>
+      <w:pPr>
+        <w:pStyle w:val="Paragrafoelenco"/>
+        <w:numPr>
+          <w:ilvl w:val="1"/>
+          <w:numId w:val="11"/>
+        </w:numPr>
+        <w:jc w:val="both"/>
+      </w:pPr>
+      <w:r>
+        <w:t>Si utilizza una media sui</w:t>
+      </w:r>
+      <w:r>
+        <w:t xml:space="preserve"> valori data dal raggruppamento.</w:t>
+      </w:r>
+    </w:p>
+    <w:p>
+      <w:pPr>
+        <w:ind w:left="1080"/>
+        <w:jc w:val="both"/>
+      </w:pPr>
     </w:p>
     <w:sectPr>
       <w:pgSz w:w="11900" w:h="16840"/>
@@ -2824,6 +2490,118 @@
     </w:lvl>
   </w:abstractNum>
   <w:abstractNum w:abstractNumId="7" w15:restartNumberingAfterBreak="0">
+    <w:nsid w:val="4DEA54D1"/>
+    <w:multiLevelType w:val="hybridMultilevel"/>
+    <w:tmpl w:val="74BCAD80"/>
+    <w:lvl w:ilvl="0" w:tplc="C65C668C">
+      <w:numFmt w:val="bullet"/>
+      <w:lvlText w:val="-"/>
+      <w:lvlJc w:val="left"/>
+      <w:pPr>
+        <w:ind w:left="720" w:hanging="360"/>
+      </w:pPr>
+      <w:rPr>
+        <w:rFonts w:ascii="Calibri" w:eastAsiaTheme="minorHAnsi" w:hAnsi="Calibri" w:cs="Calibri" w:hint="default"/>
+      </w:rPr>
+    </w:lvl>
+    <w:lvl w:ilvl="1" w:tplc="04100003">
+      <w:start w:val="1"/>
+      <w:numFmt w:val="bullet"/>
+      <w:lvlText w:val="o"/>
+      <w:lvlJc w:val="left"/>
+      <w:pPr>
+        <w:ind w:left="1440" w:hanging="360"/>
+      </w:pPr>
+      <w:rPr>
+        <w:rFonts w:ascii="Courier New" w:hAnsi="Courier New" w:cs="Courier New" w:hint="default"/>
+      </w:rPr>
+    </w:lvl>
+    <w:lvl w:ilvl="2" w:tplc="04100005">
+      <w:start w:val="1"/>
+      <w:numFmt w:val="bullet"/>
+      <w:lvlText w:val=""/>
+      <w:lvlJc w:val="left"/>
+      <w:pPr>
+        <w:ind w:left="2160" w:hanging="360"/>
+      </w:pPr>
+      <w:rPr>
+        <w:rFonts w:ascii="Wingdings" w:hAnsi="Wingdings" w:hint="default"/>
+      </w:rPr>
+    </w:lvl>
+    <w:lvl w:ilvl="3" w:tplc="04100001" w:tentative="1">
+      <w:start w:val="1"/>
+      <w:numFmt w:val="bullet"/>
+      <w:lvlText w:val=""/>
+      <w:lvlJc w:val="left"/>
+      <w:pPr>
+        <w:ind w:left="2880" w:hanging="360"/>
+      </w:pPr>
+      <w:rPr>
+        <w:rFonts w:ascii="Symbol" w:hAnsi="Symbol" w:hint="default"/>
+      </w:rPr>
+    </w:lvl>
+    <w:lvl w:ilvl="4" w:tplc="04100003" w:tentative="1">
+      <w:start w:val="1"/>
+      <w:numFmt w:val="bullet"/>
+      <w:lvlText w:val="o"/>
+      <w:lvlJc w:val="left"/>
+      <w:pPr>
+        <w:ind w:left="3600" w:hanging="360"/>
+      </w:pPr>
+      <w:rPr>
+        <w:rFonts w:ascii="Courier New" w:hAnsi="Courier New" w:cs="Courier New" w:hint="default"/>
+      </w:rPr>
+    </w:lvl>
+    <w:lvl w:ilvl="5" w:tplc="04100005" w:tentative="1">
+      <w:start w:val="1"/>
+      <w:numFmt w:val="bullet"/>
+      <w:lvlText w:val=""/>
+      <w:lvlJc w:val="left"/>
+      <w:pPr>
+        <w:ind w:left="4320" w:hanging="360"/>
+      </w:pPr>
+      <w:rPr>
+        <w:rFonts w:ascii="Wingdings" w:hAnsi="Wingdings" w:hint="default"/>
+      </w:rPr>
+    </w:lvl>
+    <w:lvl w:ilvl="6" w:tplc="04100001" w:tentative="1">
+      <w:start w:val="1"/>
+      <w:numFmt w:val="bullet"/>
+      <w:lvlText w:val=""/>
+      <w:lvlJc w:val="left"/>
+      <w:pPr>
+        <w:ind w:left="5040" w:hanging="360"/>
+      </w:pPr>
+      <w:rPr>
+        <w:rFonts w:ascii="Symbol" w:hAnsi="Symbol" w:hint="default"/>
+      </w:rPr>
+    </w:lvl>
+    <w:lvl w:ilvl="7" w:tplc="04100003" w:tentative="1">
+      <w:start w:val="1"/>
+      <w:numFmt w:val="bullet"/>
+      <w:lvlText w:val="o"/>
+      <w:lvlJc w:val="left"/>
+      <w:pPr>
+        <w:ind w:left="5760" w:hanging="360"/>
+      </w:pPr>
+      <w:rPr>
+        <w:rFonts w:ascii="Courier New" w:hAnsi="Courier New" w:cs="Courier New" w:hint="default"/>
+      </w:rPr>
+    </w:lvl>
+    <w:lvl w:ilvl="8" w:tplc="04100005" w:tentative="1">
+      <w:start w:val="1"/>
+      <w:numFmt w:val="bullet"/>
+      <w:lvlText w:val=""/>
+      <w:lvlJc w:val="left"/>
+      <w:pPr>
+        <w:ind w:left="6480" w:hanging="360"/>
+      </w:pPr>
+      <w:rPr>
+        <w:rFonts w:ascii="Wingdings" w:hAnsi="Wingdings" w:hint="default"/>
+      </w:rPr>
+    </w:lvl>
+  </w:abstractNum>
+  <w:abstractNum w:abstractNumId="8" w15:restartNumberingAfterBreak="0">
     <w:nsid w:val="63822BA5"/>
     <w:multiLevelType w:val="hybridMultilevel"/>
     <w:tmpl w:val="8DDEF6E4"/>
@@ -2912,7 +2690,7 @@
       </w:pPr>
     </w:lvl>
   </w:abstractNum>
-  <w:abstractNum w:abstractNumId="8" w15:restartNumberingAfterBreak="0">
+  <w:abstractNum w:abstractNumId="9" w15:restartNumberingAfterBreak="0">
     <w:nsid w:val="67212CAC"/>
     <w:multiLevelType w:val="hybridMultilevel"/>
     <w:tmpl w:val="4DE6E134"/>
@@ -3001,7 +2779,7 @@
       </w:pPr>
     </w:lvl>
   </w:abstractNum>
-  <w:abstractNum w:abstractNumId="9" w15:restartNumberingAfterBreak="0">
+  <w:abstractNum w:abstractNumId="10" w15:restartNumberingAfterBreak="0">
     <w:nsid w:val="7343317B"/>
     <w:multiLevelType w:val="hybridMultilevel"/>
     <w:tmpl w:val="F9027CE6"/>
@@ -3127,7 +2905,7 @@
     <w:abstractNumId w:val="0"/>
   </w:num>
   <w:num w:numId="5">
-    <w:abstractNumId w:val="7"/>
+    <w:abstractNumId w:val="8"/>
   </w:num>
   <w:num w:numId="6">
     <w:abstractNumId w:val="4"/>
@@ -3136,13 +2914,16 @@
     <w:abstractNumId w:val="5"/>
   </w:num>
   <w:num w:numId="8">
-    <w:abstractNumId w:val="8"/>
+    <w:abstractNumId w:val="9"/>
   </w:num>
   <w:num w:numId="9">
     <w:abstractNumId w:val="6"/>
   </w:num>
   <w:num w:numId="10">
-    <w:abstractNumId w:val="9"/>
+    <w:abstractNumId w:val="10"/>
+  </w:num>
+  <w:num w:numId="11">
+    <w:abstractNumId w:val="7"/>
   </w:num>
 </w:numbering>
 </file>

</xml_diff>